<commit_message>
avance docus FD01, FD02, FD03, FD04
</commit_message>
<xml_diff>
--- a/FD01-EPIS-Informe de Factibilidad.docx
+++ b/FD01-EPIS-Informe de Factibilidad.docx
@@ -20,12 +20,12 @@
           <wp:inline distB="0" distT="0" distL="0" distR="0">
             <wp:extent cx="994867" cy="1337361"/>
             <wp:effectExtent b="0" l="0" r="0" t="0"/>
-            <wp:docPr descr="C:\Users\EPIS\Documents\upt.png" id="5" name="image5.png"/>
+            <wp:docPr descr="C:\Users\EPIS\Documents\upt.png" id="5" name="image1.png"/>
             <a:graphic>
               <a:graphicData uri="http://schemas.openxmlformats.org/drawingml/2006/picture">
                 <pic:pic>
                   <pic:nvPicPr>
-                    <pic:cNvPr descr="C:\Users\EPIS\Documents\upt.png" id="0" name="image5.png"/>
+                    <pic:cNvPr descr="C:\Users\EPIS\Documents\upt.png" id="0" name="image1.png"/>
                     <pic:cNvPicPr preferRelativeResize="0"/>
                   </pic:nvPicPr>
                   <pic:blipFill>
@@ -4316,7 +4316,7 @@
                 <w:szCs w:val="24"/>
                 <w:rtl w:val="0"/>
               </w:rPr>
-              <w:t xml:space="preserve">4 computadoras para el equipo de desarrollo </w:t>
+              <w:t xml:space="preserve">3 computadoras para el equipo de desarrollo </w:t>
             </w:r>
           </w:p>
         </w:tc>
@@ -5265,6 +5265,25 @@
           <w:rtl w:val="0"/>
         </w:rPr>
         <w:t xml:space="preserve"> de ambos equipos.</w:t>
+      </w:r>
+    </w:p>
+    <w:p>
+      <w:pPr>
+        <w:tabs>
+          <w:tab w:val="left" w:leader="none" w:pos="993"/>
+        </w:tabs>
+        <w:spacing w:after="240" w:before="240" w:lineRule="auto"/>
+        <w:ind w:left="720" w:firstLine="0"/>
+        <w:jc w:val="both"/>
+        <w:rPr>
+          <w:sz w:val="24"/>
+          <w:szCs w:val="24"/>
+        </w:rPr>
+      </w:pPr>
+      <w:r>
+        <w:rPr>
+          <w:rtl w:val="0"/>
+        </w:rPr>
       </w:r>
     </w:p>
     <w:tbl>
@@ -8850,36 +8869,6 @@
     </w:p>
     <w:p>
       <w:pPr>
-        <w:rPr/>
-      </w:pPr>
-      <w:r>
-        <w:rPr>
-          <w:rtl w:val="0"/>
-        </w:rPr>
-      </w:r>
-    </w:p>
-    <w:p>
-      <w:pPr>
-        <w:rPr/>
-      </w:pPr>
-      <w:r>
-        <w:rPr>
-          <w:rtl w:val="0"/>
-        </w:rPr>
-      </w:r>
-    </w:p>
-    <w:p>
-      <w:pPr>
-        <w:rPr/>
-      </w:pPr>
-      <w:r>
-        <w:rPr>
-          <w:rtl w:val="0"/>
-        </w:rPr>
-      </w:r>
-    </w:p>
-    <w:p>
-      <w:pPr>
         <w:pStyle w:val="Heading2"/>
         <w:numPr>
           <w:ilvl w:val="1"/>
@@ -9335,12 +9324,12 @@
           <wp:inline distB="114300" distT="114300" distL="114300" distR="114300">
             <wp:extent cx="1336993" cy="1336993"/>
             <wp:effectExtent b="0" l="0" r="0" t="0"/>
-            <wp:docPr id="6" name="image1.png"/>
+            <wp:docPr id="6" name="image2.png"/>
             <a:graphic>
               <a:graphicData uri="http://schemas.openxmlformats.org/drawingml/2006/picture">
                 <pic:pic>
                   <pic:nvPicPr>
-                    <pic:cNvPr id="0" name="image1.png"/>
+                    <pic:cNvPr id="0" name="image2.png"/>
                     <pic:cNvPicPr preferRelativeResize="0"/>
                   </pic:nvPicPr>
                   <pic:blipFill>
@@ -9411,12 +9400,12 @@
           <wp:inline distB="114300" distT="114300" distL="114300" distR="114300">
             <wp:extent cx="1288326" cy="1288326"/>
             <wp:effectExtent b="0" l="0" r="0" t="0"/>
-            <wp:docPr id="3" name="image4.png"/>
+            <wp:docPr id="3" name="image5.png"/>
             <a:graphic>
               <a:graphicData uri="http://schemas.openxmlformats.org/drawingml/2006/picture">
                 <pic:pic>
                   <pic:nvPicPr>
-                    <pic:cNvPr id="0" name="image4.png"/>
+                    <pic:cNvPr id="0" name="image5.png"/>
                     <pic:cNvPicPr preferRelativeResize="0"/>
                   </pic:nvPicPr>
                   <pic:blipFill>
@@ -9487,12 +9476,12 @@
           <wp:inline distB="114300" distT="114300" distL="114300" distR="114300">
             <wp:extent cx="1342201" cy="1342201"/>
             <wp:effectExtent b="0" l="0" r="0" t="0"/>
-            <wp:docPr id="4" name="image2.png"/>
+            <wp:docPr id="4" name="image6.png"/>
             <a:graphic>
               <a:graphicData uri="http://schemas.openxmlformats.org/drawingml/2006/picture">
                 <pic:pic>
                   <pic:nvPicPr>
-                    <pic:cNvPr id="0" name="image2.png"/>
+                    <pic:cNvPr id="0" name="image6.png"/>
                     <pic:cNvPicPr preferRelativeResize="0"/>
                   </pic:nvPicPr>
                   <pic:blipFill>
@@ -10370,73 +10359,22 @@
         </w:rPr>
         <w:t xml:space="preserve">Valor agregado a un producto de la compañía.</w:t>
       </w:r>
-    </w:p>
-    <w:p>
-      <w:pPr>
-        <w:keepNext w:val="0"/>
-        <w:keepLines w:val="0"/>
-        <w:pageBreakBefore w:val="0"/>
-        <w:widowControl w:val="1"/>
-        <w:pBdr>
-          <w:top w:space="0" w:sz="0" w:val="nil"/>
-          <w:left w:space="0" w:sz="0" w:val="nil"/>
-          <w:bottom w:space="0" w:sz="0" w:val="nil"/>
-          <w:right w:space="0" w:sz="0" w:val="nil"/>
-          <w:between w:space="0" w:sz="0" w:val="nil"/>
-        </w:pBdr>
-        <w:shd w:fill="auto" w:val="clear"/>
-        <w:spacing w:after="0" w:before="0" w:line="360" w:lineRule="auto"/>
-        <w:ind w:left="349" w:right="0" w:firstLine="0"/>
+      <w:r>
+        <w:rPr>
+          <w:rtl w:val="0"/>
+        </w:rPr>
+      </w:r>
+    </w:p>
+    <w:p>
+      <w:pPr>
+        <w:shd w:fill="ffffff" w:val="clear"/>
+        <w:spacing w:after="280" w:before="0" w:line="360" w:lineRule="auto"/>
+        <w:ind w:left="0" w:firstLine="0"/>
         <w:jc w:val="both"/>
         <w:rPr>
-          <w:rFonts w:ascii="Calibri" w:cs="Calibri" w:eastAsia="Calibri" w:hAnsi="Calibri"/>
-          <w:b w:val="0"/>
-          <w:i w:val="0"/>
-          <w:smallCaps w:val="0"/>
-          <w:strike w:val="0"/>
-          <w:color w:val="000000"/>
-          <w:sz w:val="24"/>
-          <w:szCs w:val="24"/>
-          <w:u w:val="none"/>
-          <w:shd w:fill="auto" w:val="clear"/>
-          <w:vertAlign w:val="baseline"/>
-        </w:rPr>
-      </w:pPr>
-      <w:r>
-        <w:rPr>
-          <w:rtl w:val="0"/>
-        </w:rPr>
-      </w:r>
-    </w:p>
-    <w:p>
-      <w:pPr>
-        <w:keepNext w:val="0"/>
-        <w:keepLines w:val="0"/>
-        <w:pageBreakBefore w:val="0"/>
-        <w:widowControl w:val="1"/>
-        <w:pBdr>
-          <w:top w:space="0" w:sz="0" w:val="nil"/>
-          <w:left w:space="0" w:sz="0" w:val="nil"/>
-          <w:bottom w:space="0" w:sz="0" w:val="nil"/>
-          <w:right w:space="0" w:sz="0" w:val="nil"/>
-          <w:between w:space="0" w:sz="0" w:val="nil"/>
-        </w:pBdr>
-        <w:shd w:fill="auto" w:val="clear"/>
-        <w:spacing w:after="0" w:before="0" w:line="360" w:lineRule="auto"/>
-        <w:ind w:left="349" w:right="0" w:firstLine="0"/>
-        <w:jc w:val="both"/>
-        <w:rPr>
-          <w:rFonts w:ascii="Calibri" w:cs="Calibri" w:eastAsia="Calibri" w:hAnsi="Calibri"/>
-          <w:b w:val="0"/>
-          <w:i w:val="0"/>
-          <w:smallCaps w:val="0"/>
-          <w:strike w:val="0"/>
-          <w:color w:val="000000"/>
-          <w:sz w:val="24"/>
-          <w:szCs w:val="24"/>
-          <w:u w:val="none"/>
-          <w:shd w:fill="auto" w:val="clear"/>
-          <w:vertAlign w:val="baseline"/>
+          <w:i w:val="1"/>
+          <w:sz w:val="24"/>
+          <w:szCs w:val="24"/>
         </w:rPr>
       </w:pPr>
       <w:r>
@@ -11102,7 +11040,8 @@
     </w:p>
     <w:sectPr>
       <w:headerReference r:id="rId13" w:type="default"/>
-      <w:footerReference r:id="rId14" w:type="default"/>
+      <w:headerReference r:id="rId14" w:type="first"/>
+      <w:footerReference r:id="rId15" w:type="default"/>
       <w:pgSz w:h="16838" w:w="11906" w:orient="portrait"/>
       <w:pgMar w:bottom="1417" w:top="1417" w:left="1701" w:right="1701" w:header="708" w:footer="708"/>
       <w:pgNumType w:start="1"/>
@@ -11247,12 +11186,12 @@
         <wp:inline distB="114300" distT="114300" distL="114300" distR="114300">
           <wp:extent cx="942975" cy="501967"/>
           <wp:effectExtent b="0" l="0" r="0" t="0"/>
-          <wp:docPr id="1" name="image6.png"/>
+          <wp:docPr id="1" name="image3.png"/>
           <a:graphic>
             <a:graphicData uri="http://schemas.openxmlformats.org/drawingml/2006/picture">
               <pic:pic>
                 <pic:nvPicPr>
-                  <pic:cNvPr id="0" name="image6.png"/>
+                  <pic:cNvPr id="0" name="image3.png"/>
                   <pic:cNvPicPr preferRelativeResize="0"/>
                 </pic:nvPicPr>
                 <pic:blipFill>
@@ -11291,12 +11230,12 @@
         <wp:inline distB="114300" distT="114300" distL="114300" distR="114300">
           <wp:extent cx="405765" cy="516428"/>
           <wp:effectExtent b="0" l="0" r="0" t="0"/>
-          <wp:docPr id="2" name="image3.png"/>
+          <wp:docPr id="2" name="image4.png"/>
           <a:graphic>
             <a:graphicData uri="http://schemas.openxmlformats.org/drawingml/2006/picture">
               <pic:pic>
                 <pic:nvPicPr>
-                  <pic:cNvPr id="0" name="image3.png"/>
+                  <pic:cNvPr id="0" name="image4.png"/>
                   <pic:cNvPicPr preferRelativeResize="0"/>
                 </pic:nvPicPr>
                 <pic:blipFill>
@@ -11320,6 +11259,21 @@
         </wp:inline>
       </w:drawing>
     </w:r>
+    <w:r>
+      <w:rPr>
+        <w:rtl w:val="0"/>
+      </w:rPr>
+    </w:r>
+  </w:p>
+</w:hdr>
+</file>
+
+<file path=word/header2.xml><?xml version="1.0" encoding="utf-8"?>
+<w:hdr xmlns:mc="http://schemas.openxmlformats.org/markup-compatibility/2006" xmlns:o="urn:schemas-microsoft-com:office:office" xmlns:r="http://schemas.openxmlformats.org/officeDocument/2006/relationships" xmlns:m="http://schemas.openxmlformats.org/officeDocument/2006/math" xmlns:v="urn:schemas-microsoft-com:vml" xmlns:wp="http://schemas.openxmlformats.org/drawingml/2006/wordprocessingDrawing" xmlns:w10="urn:schemas-microsoft-com:office:word" xmlns:w="http://schemas.openxmlformats.org/wordprocessingml/2006/main" xmlns:wne="http://schemas.microsoft.com/office/word/2006/wordml" xmlns:sl="http://schemas.openxmlformats.org/schemaLibrary/2006/main" xmlns:a="http://schemas.openxmlformats.org/drawingml/2006/main" xmlns:pic="http://schemas.openxmlformats.org/drawingml/2006/picture" xmlns:c="http://schemas.openxmlformats.org/drawingml/2006/chart" xmlns:lc="http://schemas.openxmlformats.org/drawingml/2006/lockedCanvas" xmlns:dgm="http://schemas.openxmlformats.org/drawingml/2006/diagram" xmlns:wps="http://schemas.microsoft.com/office/word/2010/wordprocessingShape" xmlns:wpg="http://schemas.microsoft.com/office/word/2010/wordprocessingGroup" xmlns:w14="http://schemas.microsoft.com/office/word/2010/wordml" xmlns:w15="http://schemas.microsoft.com/office/word/2012/wordml" xmlns:w16="http://schemas.microsoft.com/office/word/2018/wordml" xmlns:w16cex="http://schemas.microsoft.com/office/word/2018/wordml/cex" xmlns:w16cid="http://schemas.microsoft.com/office/word/2016/wordml/cid" xmlns="http://schemas.microsoft.com/office/tasks/2019/documenttasks" xmlns:cr="http://schemas.microsoft.com/office/comments/2020/reactions">
+  <w:p>
+    <w:pPr>
+      <w:rPr/>
+    </w:pPr>
     <w:r>
       <w:rPr>
         <w:rtl w:val="0"/>

</xml_diff>